<commit_message>
receipt template - 4
</commit_message>
<xml_diff>
--- a/request-management-api/request_api/receipt_templates/cfr_fee_payment_receipt_half.docx
+++ b/request-management-api/request_api/receipt_templates/cfr_fee_payment_receipt_half.docx
@@ -4550,17 +4550,17 @@
               <w:szCs w:val="28"/>
             </w:rPr>
             <w:drawing>
-              <wp:anchor distT="0" distB="0" distL="114300" distR="114300" simplePos="0" relativeHeight="251659264" behindDoc="0" locked="1" layoutInCell="1" allowOverlap="1" wp14:anchorId="25245666" wp14:editId="0F75C62B">
+              <wp:anchor distT="0" distB="0" distL="114300" distR="114300" simplePos="0" relativeHeight="251659264" behindDoc="0" locked="1" layoutInCell="1" allowOverlap="0" wp14:anchorId="25245666" wp14:editId="7A5AAACD">
                 <wp:simplePos x="0" y="0"/>
                 <wp:positionH relativeFrom="column">
                   <wp:posOffset>224155</wp:posOffset>
                 </wp:positionH>
-                <wp:positionV relativeFrom="page">
-                  <wp:posOffset>113665</wp:posOffset>
+                <wp:positionV relativeFrom="paragraph">
+                  <wp:posOffset>106045</wp:posOffset>
                 </wp:positionV>
-                <wp:extent cx="805815" cy="313055"/>
+                <wp:extent cx="806400" cy="313200"/>
                 <wp:effectExtent l="0" t="0" r="0" b="0"/>
-                <wp:wrapNone/>
+                <wp:wrapSquare wrapText="bothSides"/>
                 <wp:docPr id="2" name="Picture 2"/>
                 <wp:cNvGraphicFramePr>
                   <a:graphicFrameLocks xmlns:a="http://schemas.openxmlformats.org/drawingml/2006/main" noChangeAspect="1"/>
@@ -4587,7 +4587,7 @@
                       <pic:spPr>
                         <a:xfrm>
                           <a:off x="0" y="0"/>
-                          <a:ext cx="805815" cy="313055"/>
+                          <a:ext cx="806400" cy="313200"/>
                         </a:xfrm>
                         <a:prstGeom prst="rect">
                           <a:avLst/>

</xml_diff>

<commit_message>
receipt change - 5
</commit_message>
<xml_diff>
--- a/request-management-api/request_api/receipt_templates/cfr_fee_payment_receipt_half.docx
+++ b/request-management-api/request_api/receipt_templates/cfr_fee_payment_receipt_half.docx
@@ -3482,12 +3482,8 @@
       </w:pPr>
     </w:p>
     <w:sectPr>
-      <w:headerReference w:type="even" r:id="rId7"/>
-      <w:headerReference w:type="default" r:id="rId8"/>
-      <w:footerReference w:type="even" r:id="rId9"/>
-      <w:footerReference w:type="default" r:id="rId10"/>
-      <w:headerReference w:type="first" r:id="rId11"/>
-      <w:footerReference w:type="first" r:id="rId12"/>
+      <w:headerReference w:type="default" r:id="rId7"/>
+      <w:footerReference w:type="default" r:id="rId8"/>
       <w:pgSz w:w="12240" w:h="15840"/>
       <w:pgMar w:top="1440" w:right="1440" w:bottom="1440" w:left="1440" w:header="708" w:footer="708" w:gutter="0"/>
       <w:pgNumType w:start="1"/>
@@ -3517,16 +3513,6 @@
 </file>
 
 <file path=word/footer1.xml><?xml version="1.0" encoding="utf-8"?>
-<w:ftr xmlns:wpc="http://schemas.microsoft.com/office/word/2010/wordprocessingCanvas" xmlns:cx="http://schemas.microsoft.com/office/drawing/2014/chartex" xmlns:cx1="http://schemas.microsoft.com/office/drawing/2015/9/8/chartex" xmlns:cx2="http://schemas.microsoft.com/office/drawing/2015/10/21/chartex" xmlns:cx3="http://schemas.microsoft.com/office/drawing/2016/5/9/chartex" xmlns:cx4="http://schemas.microsoft.com/office/drawing/2016/5/10/chartex" xmlns:cx5="http://schemas.microsoft.com/office/drawing/2016/5/11/chartex" xmlns:cx6="http://schemas.microsoft.com/office/drawing/2016/5/12/chartex" xmlns:cx7="http://schemas.microsoft.com/office/drawing/2016/5/13/chartex" xmlns:cx8="http://schemas.microsoft.com/office/drawing/2016/5/14/chartex" xmlns:mc="http://schemas.openxmlformats.org/markup-compatibility/2006" xmlns:aink="http://schemas.microsoft.com/office/drawing/2016/ink" xmlns:am3d="http://schemas.microsoft.com/office/drawing/2017/model3d" xmlns:o="urn:schemas-microsoft-com:office:office" xmlns:oel="http://schemas.microsoft.com/office/2019/extlst" xmlns:r="http://schemas.openxmlformats.org/officeDocument/2006/relationships" xmlns:m="http://schemas.openxmlformats.org/officeDocument/2006/math" xmlns:v="urn:schemas-microsoft-com:vml" xmlns:wp14="http://schemas.microsoft.com/office/word/2010/wordprocessingDrawing" xmlns:wp="http://schemas.openxmlformats.org/drawingml/2006/wordprocessingDrawing" xmlns:w10="urn:schemas-microsoft-com:office:word" xmlns:w="http://schemas.openxmlformats.org/wordprocessingml/2006/main" xmlns:w14="http://schemas.microsoft.com/office/word/2010/wordml" xmlns:w15="http://schemas.microsoft.com/office/word/2012/wordml" xmlns:w16cex="http://schemas.microsoft.com/office/word/2018/wordml/cex" xmlns:w16cid="http://schemas.microsoft.com/office/word/2016/wordml/cid" xmlns:w16="http://schemas.microsoft.com/office/word/2018/wordml" xmlns:w16sdtdh="http://schemas.microsoft.com/office/word/2020/wordml/sdtdatahash" xmlns:w16se="http://schemas.microsoft.com/office/word/2015/wordml/symex" xmlns:wpg="http://schemas.microsoft.com/office/word/2010/wordprocessingGroup" xmlns:wpi="http://schemas.microsoft.com/office/word/2010/wordprocessingInk" xmlns:wne="http://schemas.microsoft.com/office/word/2006/wordml" xmlns:wps="http://schemas.microsoft.com/office/word/2010/wordprocessingShape" mc:Ignorable="w14 w15 w16se w16cid w16 w16cex w16sdtdh wp14">
-  <w:p>
-    <w:pPr>
-      <w:pStyle w:val="Footer"/>
-    </w:pPr>
-  </w:p>
-</w:ftr>
-</file>
-
-<file path=word/footer2.xml><?xml version="1.0" encoding="utf-8"?>
 <w:ftr xmlns:wpc="http://schemas.microsoft.com/office/word/2010/wordprocessingCanvas" xmlns:cx="http://schemas.microsoft.com/office/drawing/2014/chartex" xmlns:cx1="http://schemas.microsoft.com/office/drawing/2015/9/8/chartex" xmlns:cx2="http://schemas.microsoft.com/office/drawing/2015/10/21/chartex" xmlns:cx3="http://schemas.microsoft.com/office/drawing/2016/5/9/chartex" xmlns:cx4="http://schemas.microsoft.com/office/drawing/2016/5/10/chartex" xmlns:cx5="http://schemas.microsoft.com/office/drawing/2016/5/11/chartex" xmlns:cx6="http://schemas.microsoft.com/office/drawing/2016/5/12/chartex" xmlns:cx7="http://schemas.microsoft.com/office/drawing/2016/5/13/chartex" xmlns:cx8="http://schemas.microsoft.com/office/drawing/2016/5/14/chartex" xmlns:mc="http://schemas.openxmlformats.org/markup-compatibility/2006" xmlns:aink="http://schemas.microsoft.com/office/drawing/2016/ink" xmlns:am3d="http://schemas.microsoft.com/office/drawing/2017/model3d" xmlns:o="urn:schemas-microsoft-com:office:office" xmlns:oel="http://schemas.microsoft.com/office/2019/extlst" xmlns:r="http://schemas.openxmlformats.org/officeDocument/2006/relationships" xmlns:m="http://schemas.openxmlformats.org/officeDocument/2006/math" xmlns:v="urn:schemas-microsoft-com:vml" xmlns:wp14="http://schemas.microsoft.com/office/word/2010/wordprocessingDrawing" xmlns:wp="http://schemas.openxmlformats.org/drawingml/2006/wordprocessingDrawing" xmlns:w10="urn:schemas-microsoft-com:office:word" xmlns:w="http://schemas.openxmlformats.org/wordprocessingml/2006/main" xmlns:w14="http://schemas.microsoft.com/office/word/2010/wordml" xmlns:w15="http://schemas.microsoft.com/office/word/2012/wordml" xmlns:w16cex="http://schemas.microsoft.com/office/word/2018/wordml/cex" xmlns:w16cid="http://schemas.microsoft.com/office/word/2016/wordml/cid" xmlns:w16="http://schemas.microsoft.com/office/word/2018/wordml" xmlns:w16sdtdh="http://schemas.microsoft.com/office/word/2020/wordml/sdtdatahash" xmlns:w16se="http://schemas.microsoft.com/office/word/2015/wordml/symex" xmlns:wpg="http://schemas.microsoft.com/office/word/2010/wordprocessingGroup" xmlns:wpi="http://schemas.microsoft.com/office/word/2010/wordprocessingInk" xmlns:wne="http://schemas.microsoft.com/office/word/2006/wordml" xmlns:wps="http://schemas.microsoft.com/office/word/2010/wordprocessingShape" mc:Ignorable="w14 w15 w16se w16cid w16 w16cex w16sdtdh wp14">
   <w:p>
     <w:pPr>
@@ -4406,16 +4392,6 @@
 </w:ftr>
 </file>
 
-<file path=word/footer3.xml><?xml version="1.0" encoding="utf-8"?>
-<w:ftr xmlns:wpc="http://schemas.microsoft.com/office/word/2010/wordprocessingCanvas" xmlns:cx="http://schemas.microsoft.com/office/drawing/2014/chartex" xmlns:cx1="http://schemas.microsoft.com/office/drawing/2015/9/8/chartex" xmlns:cx2="http://schemas.microsoft.com/office/drawing/2015/10/21/chartex" xmlns:cx3="http://schemas.microsoft.com/office/drawing/2016/5/9/chartex" xmlns:cx4="http://schemas.microsoft.com/office/drawing/2016/5/10/chartex" xmlns:cx5="http://schemas.microsoft.com/office/drawing/2016/5/11/chartex" xmlns:cx6="http://schemas.microsoft.com/office/drawing/2016/5/12/chartex" xmlns:cx7="http://schemas.microsoft.com/office/drawing/2016/5/13/chartex" xmlns:cx8="http://schemas.microsoft.com/office/drawing/2016/5/14/chartex" xmlns:mc="http://schemas.openxmlformats.org/markup-compatibility/2006" xmlns:aink="http://schemas.microsoft.com/office/drawing/2016/ink" xmlns:am3d="http://schemas.microsoft.com/office/drawing/2017/model3d" xmlns:o="urn:schemas-microsoft-com:office:office" xmlns:oel="http://schemas.microsoft.com/office/2019/extlst" xmlns:r="http://schemas.openxmlformats.org/officeDocument/2006/relationships" xmlns:m="http://schemas.openxmlformats.org/officeDocument/2006/math" xmlns:v="urn:schemas-microsoft-com:vml" xmlns:wp14="http://schemas.microsoft.com/office/word/2010/wordprocessingDrawing" xmlns:wp="http://schemas.openxmlformats.org/drawingml/2006/wordprocessingDrawing" xmlns:w10="urn:schemas-microsoft-com:office:word" xmlns:w="http://schemas.openxmlformats.org/wordprocessingml/2006/main" xmlns:w14="http://schemas.microsoft.com/office/word/2010/wordml" xmlns:w15="http://schemas.microsoft.com/office/word/2012/wordml" xmlns:w16cex="http://schemas.microsoft.com/office/word/2018/wordml/cex" xmlns:w16cid="http://schemas.microsoft.com/office/word/2016/wordml/cid" xmlns:w16="http://schemas.microsoft.com/office/word/2018/wordml" xmlns:w16sdtdh="http://schemas.microsoft.com/office/word/2020/wordml/sdtdatahash" xmlns:w16se="http://schemas.microsoft.com/office/word/2015/wordml/symex" xmlns:wpg="http://schemas.microsoft.com/office/word/2010/wordprocessingGroup" xmlns:wpi="http://schemas.microsoft.com/office/word/2010/wordprocessingInk" xmlns:wne="http://schemas.microsoft.com/office/word/2006/wordml" xmlns:wps="http://schemas.microsoft.com/office/word/2010/wordprocessingShape" mc:Ignorable="w14 w15 w16se w16cid w16 w16cex w16sdtdh wp14">
-  <w:p>
-    <w:pPr>
-      <w:pStyle w:val="Footer"/>
-    </w:pPr>
-  </w:p>
-</w:ftr>
-</file>
-
 <file path=word/footnotes.xml><?xml version="1.0" encoding="utf-8"?>
 <w:footnotes xmlns:wpc="http://schemas.microsoft.com/office/word/2010/wordprocessingCanvas" xmlns:cx="http://schemas.microsoft.com/office/drawing/2014/chartex" xmlns:cx1="http://schemas.microsoft.com/office/drawing/2015/9/8/chartex" xmlns:cx2="http://schemas.microsoft.com/office/drawing/2015/10/21/chartex" xmlns:cx3="http://schemas.microsoft.com/office/drawing/2016/5/9/chartex" xmlns:cx4="http://schemas.microsoft.com/office/drawing/2016/5/10/chartex" xmlns:cx5="http://schemas.microsoft.com/office/drawing/2016/5/11/chartex" xmlns:cx6="http://schemas.microsoft.com/office/drawing/2016/5/12/chartex" xmlns:cx7="http://schemas.microsoft.com/office/drawing/2016/5/13/chartex" xmlns:cx8="http://schemas.microsoft.com/office/drawing/2016/5/14/chartex" xmlns:mc="http://schemas.openxmlformats.org/markup-compatibility/2006" xmlns:aink="http://schemas.microsoft.com/office/drawing/2016/ink" xmlns:am3d="http://schemas.microsoft.com/office/drawing/2017/model3d" xmlns:o="urn:schemas-microsoft-com:office:office" xmlns:oel="http://schemas.microsoft.com/office/2019/extlst" xmlns:r="http://schemas.openxmlformats.org/officeDocument/2006/relationships" xmlns:m="http://schemas.openxmlformats.org/officeDocument/2006/math" xmlns:v="urn:schemas-microsoft-com:vml" xmlns:wp14="http://schemas.microsoft.com/office/word/2010/wordprocessingDrawing" xmlns:wp="http://schemas.openxmlformats.org/drawingml/2006/wordprocessingDrawing" xmlns:w10="urn:schemas-microsoft-com:office:word" xmlns:w="http://schemas.openxmlformats.org/wordprocessingml/2006/main" xmlns:w14="http://schemas.microsoft.com/office/word/2010/wordml" xmlns:w15="http://schemas.microsoft.com/office/word/2012/wordml" xmlns:w16cex="http://schemas.microsoft.com/office/word/2018/wordml/cex" xmlns:w16cid="http://schemas.microsoft.com/office/word/2016/wordml/cid" xmlns:w16="http://schemas.microsoft.com/office/word/2018/wordml" xmlns:w16sdtdh="http://schemas.microsoft.com/office/word/2020/wordml/sdtdatahash" xmlns:w16se="http://schemas.microsoft.com/office/word/2015/wordml/symex" xmlns:wpg="http://schemas.microsoft.com/office/word/2010/wordprocessingGroup" xmlns:wpi="http://schemas.microsoft.com/office/word/2010/wordprocessingInk" xmlns:wne="http://schemas.microsoft.com/office/word/2006/wordml" xmlns:wps="http://schemas.microsoft.com/office/word/2010/wordprocessingShape" mc:Ignorable="w14 w15 w16se w16cid w16 w16cex w16sdtdh wp14">
   <w:footnote w:type="separator" w:id="-1">
@@ -4436,16 +4412,6 @@
 </file>
 
 <file path=word/header1.xml><?xml version="1.0" encoding="utf-8"?>
-<w:hdr xmlns:wpc="http://schemas.microsoft.com/office/word/2010/wordprocessingCanvas" xmlns:cx="http://schemas.microsoft.com/office/drawing/2014/chartex" xmlns:cx1="http://schemas.microsoft.com/office/drawing/2015/9/8/chartex" xmlns:cx2="http://schemas.microsoft.com/office/drawing/2015/10/21/chartex" xmlns:cx3="http://schemas.microsoft.com/office/drawing/2016/5/9/chartex" xmlns:cx4="http://schemas.microsoft.com/office/drawing/2016/5/10/chartex" xmlns:cx5="http://schemas.microsoft.com/office/drawing/2016/5/11/chartex" xmlns:cx6="http://schemas.microsoft.com/office/drawing/2016/5/12/chartex" xmlns:cx7="http://schemas.microsoft.com/office/drawing/2016/5/13/chartex" xmlns:cx8="http://schemas.microsoft.com/office/drawing/2016/5/14/chartex" xmlns:mc="http://schemas.openxmlformats.org/markup-compatibility/2006" xmlns:aink="http://schemas.microsoft.com/office/drawing/2016/ink" xmlns:am3d="http://schemas.microsoft.com/office/drawing/2017/model3d" xmlns:o="urn:schemas-microsoft-com:office:office" xmlns:oel="http://schemas.microsoft.com/office/2019/extlst" xmlns:r="http://schemas.openxmlformats.org/officeDocument/2006/relationships" xmlns:m="http://schemas.openxmlformats.org/officeDocument/2006/math" xmlns:v="urn:schemas-microsoft-com:vml" xmlns:wp14="http://schemas.microsoft.com/office/word/2010/wordprocessingDrawing" xmlns:wp="http://schemas.openxmlformats.org/drawingml/2006/wordprocessingDrawing" xmlns:w10="urn:schemas-microsoft-com:office:word" xmlns:w="http://schemas.openxmlformats.org/wordprocessingml/2006/main" xmlns:w14="http://schemas.microsoft.com/office/word/2010/wordml" xmlns:w15="http://schemas.microsoft.com/office/word/2012/wordml" xmlns:w16cex="http://schemas.microsoft.com/office/word/2018/wordml/cex" xmlns:w16cid="http://schemas.microsoft.com/office/word/2016/wordml/cid" xmlns:w16="http://schemas.microsoft.com/office/word/2018/wordml" xmlns:w16sdtdh="http://schemas.microsoft.com/office/word/2020/wordml/sdtdatahash" xmlns:w16se="http://schemas.microsoft.com/office/word/2015/wordml/symex" xmlns:wpg="http://schemas.microsoft.com/office/word/2010/wordprocessingGroup" xmlns:wpi="http://schemas.microsoft.com/office/word/2010/wordprocessingInk" xmlns:wne="http://schemas.microsoft.com/office/word/2006/wordml" xmlns:wps="http://schemas.microsoft.com/office/word/2010/wordprocessingShape" mc:Ignorable="w14 w15 w16se w16cid w16 w16cex w16sdtdh wp14">
-  <w:p>
-    <w:pPr>
-      <w:pStyle w:val="Header"/>
-    </w:pPr>
-  </w:p>
-</w:hdr>
-</file>
-
-<file path=word/header2.xml><?xml version="1.0" encoding="utf-8"?>
 <w:hdr xmlns:wpc="http://schemas.microsoft.com/office/word/2010/wordprocessingCanvas" xmlns:cx="http://schemas.microsoft.com/office/drawing/2014/chartex" xmlns:cx1="http://schemas.microsoft.com/office/drawing/2015/9/8/chartex" xmlns:cx2="http://schemas.microsoft.com/office/drawing/2015/10/21/chartex" xmlns:cx3="http://schemas.microsoft.com/office/drawing/2016/5/9/chartex" xmlns:cx4="http://schemas.microsoft.com/office/drawing/2016/5/10/chartex" xmlns:cx5="http://schemas.microsoft.com/office/drawing/2016/5/11/chartex" xmlns:cx6="http://schemas.microsoft.com/office/drawing/2016/5/12/chartex" xmlns:cx7="http://schemas.microsoft.com/office/drawing/2016/5/13/chartex" xmlns:cx8="http://schemas.microsoft.com/office/drawing/2016/5/14/chartex" xmlns:mc="http://schemas.openxmlformats.org/markup-compatibility/2006" xmlns:aink="http://schemas.microsoft.com/office/drawing/2016/ink" xmlns:am3d="http://schemas.microsoft.com/office/drawing/2017/model3d" xmlns:o="urn:schemas-microsoft-com:office:office" xmlns:oel="http://schemas.microsoft.com/office/2019/extlst" xmlns:r="http://schemas.openxmlformats.org/officeDocument/2006/relationships" xmlns:m="http://schemas.openxmlformats.org/officeDocument/2006/math" xmlns:v="urn:schemas-microsoft-com:vml" xmlns:wp14="http://schemas.microsoft.com/office/word/2010/wordprocessingDrawing" xmlns:wp="http://schemas.openxmlformats.org/drawingml/2006/wordprocessingDrawing" xmlns:w10="urn:schemas-microsoft-com:office:word" xmlns:w="http://schemas.openxmlformats.org/wordprocessingml/2006/main" xmlns:w14="http://schemas.microsoft.com/office/word/2010/wordml" xmlns:w15="http://schemas.microsoft.com/office/word/2012/wordml" xmlns:w16cex="http://schemas.microsoft.com/office/word/2018/wordml/cex" xmlns:w16cid="http://schemas.microsoft.com/office/word/2016/wordml/cid" xmlns:w16="http://schemas.microsoft.com/office/word/2018/wordml" xmlns:w16sdtdh="http://schemas.microsoft.com/office/word/2020/wordml/sdtdatahash" xmlns:w16se="http://schemas.microsoft.com/office/word/2015/wordml/symex" xmlns:wpg="http://schemas.microsoft.com/office/word/2010/wordprocessingGroup" xmlns:wpi="http://schemas.microsoft.com/office/word/2010/wordprocessingInk" xmlns:wne="http://schemas.microsoft.com/office/word/2006/wordml" xmlns:wps="http://schemas.microsoft.com/office/word/2010/wordprocessingShape" mc:Ignorable="w14 w15 w16se w16cid w16 w16cex w16sdtdh wp14">
   <w:p>
     <w:pPr>
@@ -4537,73 +4503,20 @@
         <w:p>
           <w:pPr>
             <w:rPr>
-              <w:rFonts w:ascii="BC Sans" w:eastAsia="BC Sans" w:hAnsi="BC Sans" w:cs="BC Sans"/>
-              <w:sz w:val="28"/>
-              <w:szCs w:val="28"/>
-            </w:rPr>
-          </w:pPr>
-          <w:r>
-            <w:rPr>
               <w:rFonts w:ascii="BC Sans" w:hAnsi="BC Sans"/>
               <w:noProof/>
               <w:sz w:val="28"/>
               <w:szCs w:val="28"/>
             </w:rPr>
-            <w:drawing>
-              <wp:anchor distT="0" distB="0" distL="114300" distR="114300" simplePos="0" relativeHeight="251659264" behindDoc="0" locked="1" layoutInCell="1" allowOverlap="0" wp14:anchorId="25245666" wp14:editId="7A5AAACD">
-                <wp:simplePos x="0" y="0"/>
-                <wp:positionH relativeFrom="column">
-                  <wp:posOffset>224155</wp:posOffset>
-                </wp:positionH>
-                <wp:positionV relativeFrom="paragraph">
-                  <wp:posOffset>106045</wp:posOffset>
-                </wp:positionV>
-                <wp:extent cx="806400" cy="313200"/>
-                <wp:effectExtent l="0" t="0" r="0" b="0"/>
-                <wp:wrapSquare wrapText="bothSides"/>
-                <wp:docPr id="2" name="Picture 2"/>
-                <wp:cNvGraphicFramePr>
-                  <a:graphicFrameLocks xmlns:a="http://schemas.openxmlformats.org/drawingml/2006/main" noChangeAspect="1"/>
-                </wp:cNvGraphicFramePr>
-                <a:graphic xmlns:a="http://schemas.openxmlformats.org/drawingml/2006/main">
-                  <a:graphicData uri="http://schemas.openxmlformats.org/drawingml/2006/picture">
-                    <pic:pic xmlns:pic="http://schemas.openxmlformats.org/drawingml/2006/picture">
-                      <pic:nvPicPr>
-                        <pic:cNvPr id="2" name="Picture 2"/>
-                        <pic:cNvPicPr/>
-                      </pic:nvPicPr>
-                      <pic:blipFill>
-                        <a:blip r:embed="rId1">
-                          <a:extLst>
-                            <a:ext uri="{28A0092B-C50C-407E-A947-70E740481C1C}">
-                              <a14:useLocalDpi xmlns:a14="http://schemas.microsoft.com/office/drawing/2010/main" val="0"/>
-                            </a:ext>
-                          </a:extLst>
-                        </a:blip>
-                        <a:stretch>
-                          <a:fillRect/>
-                        </a:stretch>
-                      </pic:blipFill>
-                      <pic:spPr>
-                        <a:xfrm>
-                          <a:off x="0" y="0"/>
-                          <a:ext cx="806400" cy="313200"/>
-                        </a:xfrm>
-                        <a:prstGeom prst="rect">
-                          <a:avLst/>
-                        </a:prstGeom>
-                      </pic:spPr>
-                    </pic:pic>
-                  </a:graphicData>
-                </a:graphic>
-                <wp14:sizeRelH relativeFrom="page">
-                  <wp14:pctWidth>0</wp14:pctWidth>
-                </wp14:sizeRelH>
-                <wp14:sizeRelV relativeFrom="page">
-                  <wp14:pctHeight>0</wp14:pctHeight>
-                </wp14:sizeRelV>
-              </wp:anchor>
-            </w:drawing>
+          </w:pPr>
+          <w:r>
+            <w:rPr>
+              <w:rFonts w:ascii="BC Sans" w:hAnsi="BC Sans"/>
+              <w:noProof/>
+              <w:sz w:val="28"/>
+              <w:szCs w:val="28"/>
+            </w:rPr>
+            <w:t xml:space="preserve">   {d.logourl}</w:t>
           </w:r>
         </w:p>
       </w:tc>
@@ -4680,16 +4593,6 @@
         <w:sz w:val="32"/>
         <w:szCs w:val="32"/>
       </w:rPr>
-    </w:pPr>
-  </w:p>
-</w:hdr>
-</file>
-
-<file path=word/header3.xml><?xml version="1.0" encoding="utf-8"?>
-<w:hdr xmlns:wpc="http://schemas.microsoft.com/office/word/2010/wordprocessingCanvas" xmlns:cx="http://schemas.microsoft.com/office/drawing/2014/chartex" xmlns:cx1="http://schemas.microsoft.com/office/drawing/2015/9/8/chartex" xmlns:cx2="http://schemas.microsoft.com/office/drawing/2015/10/21/chartex" xmlns:cx3="http://schemas.microsoft.com/office/drawing/2016/5/9/chartex" xmlns:cx4="http://schemas.microsoft.com/office/drawing/2016/5/10/chartex" xmlns:cx5="http://schemas.microsoft.com/office/drawing/2016/5/11/chartex" xmlns:cx6="http://schemas.microsoft.com/office/drawing/2016/5/12/chartex" xmlns:cx7="http://schemas.microsoft.com/office/drawing/2016/5/13/chartex" xmlns:cx8="http://schemas.microsoft.com/office/drawing/2016/5/14/chartex" xmlns:mc="http://schemas.openxmlformats.org/markup-compatibility/2006" xmlns:aink="http://schemas.microsoft.com/office/drawing/2016/ink" xmlns:am3d="http://schemas.microsoft.com/office/drawing/2017/model3d" xmlns:o="urn:schemas-microsoft-com:office:office" xmlns:oel="http://schemas.microsoft.com/office/2019/extlst" xmlns:r="http://schemas.openxmlformats.org/officeDocument/2006/relationships" xmlns:m="http://schemas.openxmlformats.org/officeDocument/2006/math" xmlns:v="urn:schemas-microsoft-com:vml" xmlns:wp14="http://schemas.microsoft.com/office/word/2010/wordprocessingDrawing" xmlns:wp="http://schemas.openxmlformats.org/drawingml/2006/wordprocessingDrawing" xmlns:w10="urn:schemas-microsoft-com:office:word" xmlns:w="http://schemas.openxmlformats.org/wordprocessingml/2006/main" xmlns:w14="http://schemas.microsoft.com/office/word/2010/wordml" xmlns:w15="http://schemas.microsoft.com/office/word/2012/wordml" xmlns:w16cex="http://schemas.microsoft.com/office/word/2018/wordml/cex" xmlns:w16cid="http://schemas.microsoft.com/office/word/2016/wordml/cid" xmlns:w16="http://schemas.microsoft.com/office/word/2018/wordml" xmlns:w16sdtdh="http://schemas.microsoft.com/office/word/2020/wordml/sdtdatahash" xmlns:w16se="http://schemas.microsoft.com/office/word/2015/wordml/symex" xmlns:wpg="http://schemas.microsoft.com/office/word/2010/wordprocessingGroup" xmlns:wpi="http://schemas.microsoft.com/office/word/2010/wordprocessingInk" xmlns:wne="http://schemas.microsoft.com/office/word/2006/wordml" xmlns:wps="http://schemas.microsoft.com/office/word/2010/wordprocessingShape" mc:Ignorable="w14 w15 w16se w16cid w16 w16cex w16sdtdh wp14">
-  <w:p>
-    <w:pPr>
-      <w:pStyle w:val="Header"/>
     </w:pPr>
   </w:p>
 </w:hdr>

</xml_diff>